<commit_message>
Application implement + Style reajust
</commit_message>
<xml_diff>
--- a/Documentação/Relatórios Parciais.docx
+++ b/Documentação/Relatórios Parciais.docx
@@ -39,43 +39,7 @@
           <w:sz w:val="28"/>
           <w:szCs w:val="28"/>
         </w:rPr>
-        <w:t xml:space="preserve">Adição da tecnologia </w:t>
-      </w:r>
-      <w:proofErr w:type="spellStart"/>
-      <w:r>
-        <w:rPr>
-          <w:rFonts w:ascii="Candara" w:hAnsi="Candara"/>
-          <w:sz w:val="28"/>
-          <w:szCs w:val="28"/>
-        </w:rPr>
-        <w:t>Rough</w:t>
-      </w:r>
-      <w:proofErr w:type="spellEnd"/>
-      <w:r>
-        <w:rPr>
-          <w:rFonts w:ascii="Candara" w:hAnsi="Candara"/>
-          <w:sz w:val="28"/>
-          <w:szCs w:val="28"/>
-        </w:rPr>
-        <w:t xml:space="preserve"> </w:t>
-      </w:r>
-      <w:proofErr w:type="spellStart"/>
-      <w:r>
-        <w:rPr>
-          <w:rFonts w:ascii="Candara" w:hAnsi="Candara"/>
-          <w:sz w:val="28"/>
-          <w:szCs w:val="28"/>
-        </w:rPr>
-        <w:t>Animator</w:t>
-      </w:r>
-      <w:proofErr w:type="spellEnd"/>
-      <w:r>
-        <w:rPr>
-          <w:rFonts w:ascii="Candara" w:hAnsi="Candara"/>
-          <w:sz w:val="28"/>
-          <w:szCs w:val="28"/>
-        </w:rPr>
-        <w:t>, plataforma onde os GIFs estão sendo criados e editados.</w:t>
+        <w:t>Adição da tecnologia Rough Animator, plataforma onde os GIFs estão sendo criados e editados.</w:t>
       </w:r>
     </w:p>
     <w:p>
@@ -136,6 +100,50 @@
           <w:szCs w:val="28"/>
         </w:rPr>
         <w:t>Adição da funcionalidade de edição de estilo (fonte das letras e paletas) dentro do tópico de edição de estilo CSS da página.</w:t>
+      </w:r>
+    </w:p>
+    <w:p>
+      <w:pPr>
+        <w:pStyle w:val="PargrafodaLista"/>
+        <w:numPr>
+          <w:ilvl w:val="0"/>
+          <w:numId w:val="1"/>
+        </w:numPr>
+        <w:rPr>
+          <w:rFonts w:ascii="Candara" w:hAnsi="Candara"/>
+          <w:sz w:val="28"/>
+          <w:szCs w:val="28"/>
+        </w:rPr>
+      </w:pPr>
+      <w:r>
+        <w:rPr>
+          <w:rFonts w:ascii="Candara" w:hAnsi="Candara"/>
+          <w:sz w:val="28"/>
+          <w:szCs w:val="28"/>
+        </w:rPr>
+        <w:t>Mudança na organização de lógico de application. Apenas um documento deve compreender tanto o DataBase de GIFs quanto o controlador, e não documentos separados como o tópico de tarefas descreve.</w:t>
+      </w:r>
+    </w:p>
+    <w:p>
+      <w:pPr>
+        <w:pStyle w:val="PargrafodaLista"/>
+        <w:numPr>
+          <w:ilvl w:val="0"/>
+          <w:numId w:val="1"/>
+        </w:numPr>
+        <w:rPr>
+          <w:rFonts w:ascii="Candara" w:hAnsi="Candara"/>
+          <w:sz w:val="28"/>
+          <w:szCs w:val="28"/>
+        </w:rPr>
+      </w:pPr>
+      <w:r>
+        <w:rPr>
+          <w:rFonts w:ascii="Candara" w:hAnsi="Candara"/>
+          <w:sz w:val="28"/>
+          <w:szCs w:val="28"/>
+        </w:rPr>
+        <w:t>A etapa de povoamento de Assets precisou ser antecipada para facilitar a elaboração da lógica da aplicação.</w:t>
       </w:r>
     </w:p>
     <w:sectPr>

</xml_diff>